<commit_message>
sent to stefan and anntt
</commit_message>
<xml_diff>
--- a/PRIME/04_summary_proposal_CNussbaum_ToDo.docx
+++ b/PRIME/04_summary_proposal_CNussbaum_ToDo.docx
@@ -271,7 +271,19 @@
         <w:rPr>
           <w:rFonts w:ascii="Calibri" w:hAnsi="Calibri" w:cs="Calibri"/>
         </w:rPr>
-        <w:t xml:space="preserve"> and how it is shaped through experience and exposure, i.e. due to daily contact with a smart-home-device. The present project comprises of two empirical studies which shed light on the </w:t>
+        <w:t xml:space="preserve"> and how it is shaped through experience and exposure, i.e. due to daily contact with a smart-home-device. The present project comprises of </w:t>
+      </w:r>
+      <w:r>
+        <w:rPr>
+          <w:rFonts w:ascii="Calibri" w:hAnsi="Calibri" w:cs="Calibri"/>
+        </w:rPr>
+        <w:t>three</w:t>
+      </w:r>
+      <w:r>
+        <w:rPr>
+          <w:rFonts w:ascii="Calibri" w:hAnsi="Calibri" w:cs="Calibri"/>
+        </w:rPr>
+        <w:t xml:space="preserve"> empirical studies which shed light on the </w:t>
       </w:r>
       <w:r>
         <w:rPr>
@@ -295,7 +307,25 @@
         <w:rPr>
           <w:rFonts w:ascii="Calibri" w:hAnsi="Calibri" w:cs="Calibri"/>
         </w:rPr>
-        <w:t xml:space="preserve"> Together, they will </w:t>
+        <w:t xml:space="preserve"> </w:t>
+      </w:r>
+      <w:r>
+        <w:rPr>
+          <w:rFonts w:ascii="Calibri" w:hAnsi="Calibri" w:cs="Calibri"/>
+        </w:rPr>
+        <w:t>Finally, Study 3 will combine both approaches in an intervention study, testing whether perception of synthetic voice features can be altered via three weeks of regular exposure to synthetic vs human voices (by listening to audiobooks).</w:t>
+      </w:r>
+      <w:r>
+        <w:rPr>
+          <w:rFonts w:ascii="Calibri" w:hAnsi="Calibri" w:cs="Calibri"/>
+        </w:rPr>
+        <w:t xml:space="preserve"> </w:t>
+      </w:r>
+      <w:r>
+        <w:rPr>
+          <w:rFonts w:ascii="Calibri" w:hAnsi="Calibri" w:cs="Calibri"/>
+        </w:rPr>
+        <w:t xml:space="preserve">Together, they will </w:t>
       </w:r>
       <w:r>
         <w:rPr>
@@ -352,6 +382,12 @@
           <w:rFonts w:ascii="Calibri" w:hAnsi="Calibri" w:cs="Calibri"/>
         </w:rPr>
       </w:pPr>
+      <w:r>
+        <w:rPr>
+          <w:rFonts w:ascii="Calibri" w:hAnsi="Calibri" w:cs="Calibri"/>
+        </w:rPr>
+        <w:t>Keywords: voice perception, synthetic voices, naturalness, human-likeness</w:t>
+      </w:r>
     </w:p>
     <w:p>
       <w:pPr>
@@ -359,12 +395,6 @@
           <w:rFonts w:ascii="Calibri" w:hAnsi="Calibri" w:cs="Calibri"/>
         </w:rPr>
       </w:pPr>
-      <w:r>
-        <w:rPr>
-          <w:rFonts w:ascii="Calibri" w:hAnsi="Calibri" w:cs="Calibri"/>
-        </w:rPr>
-        <w:t>Keywords: voice perception, synthetic voices, naturalness, human-likeness</w:t>
-      </w:r>
     </w:p>
     <w:p>
       <w:pPr>
@@ -372,141 +402,157 @@
           <w:rFonts w:ascii="Calibri" w:hAnsi="Calibri" w:cs="Calibri"/>
         </w:rPr>
       </w:pPr>
+      <w:r>
+        <w:rPr>
+          <w:rFonts w:ascii="Calibri" w:hAnsi="Calibri" w:cs="Calibri"/>
+        </w:rPr>
+        <w:t>Submitted by: Dr. Christine Nussbaum</w:t>
+      </w:r>
+      <w:r>
+        <w:rPr>
+          <w:rFonts w:ascii="Calibri" w:hAnsi="Calibri" w:cs="Calibri"/>
+        </w:rPr>
+        <w:br/>
+        <w:t xml:space="preserve">Date of </w:t>
+      </w:r>
+      <w:r>
+        <w:rPr>
+          <w:rFonts w:ascii="Calibri" w:hAnsi="Calibri" w:cs="Calibri"/>
+        </w:rPr>
+        <w:t>S</w:t>
+      </w:r>
+      <w:r>
+        <w:rPr>
+          <w:rFonts w:ascii="Calibri" w:hAnsi="Calibri" w:cs="Calibri"/>
+        </w:rPr>
+        <w:t>ubmissio</w:t>
+      </w:r>
+      <w:r>
+        <w:rPr>
+          <w:rFonts w:ascii="Calibri" w:hAnsi="Calibri" w:cs="Calibri"/>
+        </w:rPr>
+        <w:t xml:space="preserve">n: </w:t>
+      </w:r>
+      <w:proofErr w:type="spellStart"/>
+      <w:r>
+        <w:rPr>
+          <w:rFonts w:ascii="Calibri" w:hAnsi="Calibri" w:cs="Calibri"/>
+          <w:color w:val="C00000"/>
+        </w:rPr>
+        <w:t>ToDo</w:t>
+      </w:r>
+      <w:proofErr w:type="spellEnd"/>
+      <w:r>
+        <w:rPr>
+          <w:rFonts w:ascii="Calibri" w:hAnsi="Calibri" w:cs="Calibri"/>
+        </w:rPr>
+        <w:br/>
+        <w:t xml:space="preserve">Time of </w:t>
+      </w:r>
+      <w:r>
+        <w:rPr>
+          <w:rFonts w:ascii="Calibri" w:hAnsi="Calibri" w:cs="Calibri"/>
+        </w:rPr>
+        <w:t>P</w:t>
+      </w:r>
+      <w:r>
+        <w:rPr>
+          <w:rFonts w:ascii="Calibri" w:hAnsi="Calibri" w:cs="Calibri"/>
+        </w:rPr>
+        <w:t>roject: 1. October 202</w:t>
+      </w:r>
+      <w:r>
+        <w:rPr>
+          <w:rFonts w:ascii="Calibri" w:hAnsi="Calibri" w:cs="Calibri"/>
+        </w:rPr>
+        <w:t>6</w:t>
+      </w:r>
+      <w:r>
+        <w:rPr>
+          <w:rFonts w:ascii="Calibri" w:hAnsi="Calibri" w:cs="Calibri"/>
+        </w:rPr>
+        <w:t xml:space="preserve"> – 31. March 202</w:t>
+      </w:r>
+      <w:r>
+        <w:rPr>
+          <w:rFonts w:ascii="Calibri" w:hAnsi="Calibri" w:cs="Calibri"/>
+        </w:rPr>
+        <w:t>8</w:t>
+      </w:r>
+      <w:r>
+        <w:rPr>
+          <w:rFonts w:ascii="Calibri" w:hAnsi="Calibri" w:cs="Calibri"/>
+        </w:rPr>
+        <w:t xml:space="preserve"> (</w:t>
+      </w:r>
+      <w:r>
+        <w:rPr>
+          <w:rFonts w:ascii="Calibri" w:hAnsi="Calibri" w:cs="Calibri"/>
+        </w:rPr>
+        <w:t>18</w:t>
+      </w:r>
+      <w:r>
+        <w:rPr>
+          <w:rFonts w:ascii="Calibri" w:hAnsi="Calibri" w:cs="Calibri"/>
+        </w:rPr>
+        <w:t xml:space="preserve"> months)</w:t>
+      </w:r>
+      <w:r>
+        <w:rPr>
+          <w:rFonts w:ascii="Calibri" w:hAnsi="Calibri" w:cs="Calibri"/>
+        </w:rPr>
+        <w:br/>
+        <w:t>Hosting Institution: University College London</w:t>
+      </w:r>
+      <w:r>
+        <w:rPr>
+          <w:rFonts w:ascii="Calibri" w:hAnsi="Calibri" w:cs="Calibri"/>
+        </w:rPr>
+        <w:t>, UK</w:t>
+      </w:r>
+      <w:r>
+        <w:rPr>
+          <w:rFonts w:ascii="Calibri" w:hAnsi="Calibri" w:cs="Calibri"/>
+        </w:rPr>
+        <w:br/>
+        <w:t xml:space="preserve">Scientific Mentors: Prof. Dr. Carolyn McGettigan &amp; Dr. Nadine </w:t>
+      </w:r>
+      <w:proofErr w:type="spellStart"/>
+      <w:r>
+        <w:rPr>
+          <w:rFonts w:ascii="Calibri" w:hAnsi="Calibri" w:cs="Calibri"/>
+        </w:rPr>
+        <w:t>Lavan</w:t>
+      </w:r>
+      <w:proofErr w:type="spellEnd"/>
+      <w:r>
+        <w:rPr>
+          <w:rFonts w:ascii="Calibri" w:hAnsi="Calibri" w:cs="Calibri"/>
+        </w:rPr>
+        <w:t xml:space="preserve"> (London), Prof. Dr. Stefan R. </w:t>
+      </w:r>
+      <w:proofErr w:type="spellStart"/>
+      <w:r>
+        <w:rPr>
+          <w:rFonts w:ascii="Calibri" w:hAnsi="Calibri" w:cs="Calibri"/>
+        </w:rPr>
+        <w:t>Schweinberger</w:t>
+      </w:r>
+      <w:proofErr w:type="spellEnd"/>
+      <w:r>
+        <w:rPr>
+          <w:rFonts w:ascii="Calibri" w:hAnsi="Calibri" w:cs="Calibri"/>
+        </w:rPr>
+        <w:t xml:space="preserve"> (Jena)</w:t>
+      </w:r>
+      <w:r>
+        <w:rPr>
+          <w:rFonts w:ascii="Calibri" w:hAnsi="Calibri" w:cs="Calibri"/>
+        </w:rPr>
+        <w:br/>
+      </w:r>
       <w:bookmarkStart w:id="0" w:name="_GoBack"/>
       <w:bookmarkEnd w:id="0"/>
-    </w:p>
-    <w:p>
-      <w:pPr>
-        <w:rPr>
-          <w:rFonts w:ascii="Calibri" w:hAnsi="Calibri" w:cs="Calibri"/>
-        </w:rPr>
-      </w:pPr>
-    </w:p>
-    <w:p>
-      <w:pPr>
-        <w:rPr>
-          <w:rFonts w:ascii="Calibri" w:hAnsi="Calibri" w:cs="Calibri"/>
-        </w:rPr>
-      </w:pPr>
-      <w:r>
-        <w:rPr>
-          <w:rFonts w:ascii="Calibri" w:hAnsi="Calibri" w:cs="Calibri"/>
-        </w:rPr>
-        <w:t>Submitted by: Dr. Christine Nussbaum</w:t>
-      </w:r>
-      <w:r>
-        <w:rPr>
-          <w:rFonts w:ascii="Calibri" w:hAnsi="Calibri" w:cs="Calibri"/>
-        </w:rPr>
-        <w:br/>
-        <w:t xml:space="preserve">Date of </w:t>
-      </w:r>
-      <w:r>
-        <w:rPr>
-          <w:rFonts w:ascii="Calibri" w:hAnsi="Calibri" w:cs="Calibri"/>
-        </w:rPr>
-        <w:t>S</w:t>
-      </w:r>
-      <w:r>
-        <w:rPr>
-          <w:rFonts w:ascii="Calibri" w:hAnsi="Calibri" w:cs="Calibri"/>
-        </w:rPr>
-        <w:t>ubmissio</w:t>
-      </w:r>
-      <w:r>
-        <w:rPr>
-          <w:rFonts w:ascii="Calibri" w:hAnsi="Calibri" w:cs="Calibri"/>
-        </w:rPr>
-        <w:t xml:space="preserve">n: </w:t>
-      </w:r>
-      <w:r>
-        <w:rPr>
-          <w:rFonts w:ascii="Calibri" w:hAnsi="Calibri" w:cs="Calibri"/>
-          <w:color w:val="C00000"/>
-        </w:rPr>
-        <w:t>12.03.2024</w:t>
-      </w:r>
-      <w:r>
-        <w:rPr>
-          <w:rFonts w:ascii="Calibri" w:hAnsi="Calibri" w:cs="Calibri"/>
-        </w:rPr>
-        <w:br/>
-        <w:t xml:space="preserve">Time of </w:t>
-      </w:r>
-      <w:r>
-        <w:rPr>
-          <w:rFonts w:ascii="Calibri" w:hAnsi="Calibri" w:cs="Calibri"/>
-        </w:rPr>
-        <w:t>P</w:t>
-      </w:r>
-      <w:r>
-        <w:rPr>
-          <w:rFonts w:ascii="Calibri" w:hAnsi="Calibri" w:cs="Calibri"/>
-        </w:rPr>
-        <w:t>roject: 1. October 202</w:t>
-      </w:r>
-      <w:r>
-        <w:rPr>
-          <w:rFonts w:ascii="Calibri" w:hAnsi="Calibri" w:cs="Calibri"/>
-        </w:rPr>
-        <w:t>6</w:t>
-      </w:r>
-      <w:r>
-        <w:rPr>
-          <w:rFonts w:ascii="Calibri" w:hAnsi="Calibri" w:cs="Calibri"/>
-        </w:rPr>
-        <w:t xml:space="preserve"> – 31. March 202</w:t>
-      </w:r>
-      <w:r>
-        <w:rPr>
-          <w:rFonts w:ascii="Calibri" w:hAnsi="Calibri" w:cs="Calibri"/>
-        </w:rPr>
-        <w:t>8</w:t>
-      </w:r>
-      <w:r>
-        <w:rPr>
-          <w:rFonts w:ascii="Calibri" w:hAnsi="Calibri" w:cs="Calibri"/>
-        </w:rPr>
-        <w:t xml:space="preserve"> (</w:t>
-      </w:r>
-      <w:r>
-        <w:rPr>
-          <w:rFonts w:ascii="Calibri" w:hAnsi="Calibri" w:cs="Calibri"/>
-        </w:rPr>
-        <w:t>18</w:t>
-      </w:r>
-      <w:r>
-        <w:rPr>
-          <w:rFonts w:ascii="Calibri" w:hAnsi="Calibri" w:cs="Calibri"/>
-        </w:rPr>
-        <w:t xml:space="preserve"> months)</w:t>
-      </w:r>
-      <w:r>
-        <w:rPr>
-          <w:rFonts w:ascii="Calibri" w:hAnsi="Calibri" w:cs="Calibri"/>
-        </w:rPr>
-        <w:br/>
-        <w:t>Hosting Institution: University College London</w:t>
-      </w:r>
-      <w:r>
-        <w:rPr>
-          <w:rFonts w:ascii="Calibri" w:hAnsi="Calibri" w:cs="Calibri"/>
-        </w:rPr>
-        <w:t>, UK</w:t>
-      </w:r>
-      <w:r>
-        <w:rPr>
-          <w:rFonts w:ascii="Calibri" w:hAnsi="Calibri" w:cs="Calibri"/>
-        </w:rPr>
-        <w:br/>
-        <w:t>Scientific Mentors: Prof. Dr. Carolyn McGettigan &amp; Dr. Nadine Lavan</w:t>
-      </w:r>
-      <w:r>
-        <w:rPr>
-          <w:rFonts w:ascii="Calibri" w:hAnsi="Calibri" w:cs="Calibri"/>
-        </w:rPr>
-        <w:br/>
-      </w:r>
     </w:p>
     <w:sectPr>
       <w:headerReference w:type="even" r:id="rId8"/>
@@ -4562,7 +4608,7 @@
 </file>
 
 <file path=customXml/itemProps1.xml><?xml version="1.0" encoding="utf-8"?>
-<ds:datastoreItem xmlns:ds="http://schemas.openxmlformats.org/officeDocument/2006/customXml" ds:itemID="{E0FEA4BB-0D7E-49CB-84BA-21129E56B84D}">
+<ds:datastoreItem xmlns:ds="http://schemas.openxmlformats.org/officeDocument/2006/customXml" ds:itemID="{A620F921-520F-4C19-A958-30EE2C40EE65}">
   <ds:schemaRefs>
     <ds:schemaRef ds:uri="http://schemas.openxmlformats.org/officeDocument/2006/bibliography"/>
   </ds:schemaRefs>

</xml_diff>